<commit_message>
update unity ang github
</commit_message>
<xml_diff>
--- a/unity-01/גיטהאב ויוניטי.docx
+++ b/unity-01/גיטהאב ויוניטי.docx
@@ -6,7 +6,6 @@
       <w:pPr>
         <w:pStyle w:val="a3"/>
         <w:rPr>
-          <w:rFonts w:hint="cs"/>
           <w:b/>
           <w:bCs/>
           <w:i/>
@@ -102,7 +101,7 @@
       <w:pPr>
         <w:pStyle w:val="2"/>
         <w:rPr>
-          <w:rFonts w:cs="Courier New" w:hint="cs"/>
+          <w:rFonts w:cs="Courier New"/>
           <w:rtl/>
         </w:rPr>
       </w:pPr>
@@ -130,7 +129,7 @@
     <w:p>
       <w:pPr>
         <w:rPr>
-          <w:rFonts w:asciiTheme="minorBidi" w:hAnsiTheme="minorBidi" w:hint="cs"/>
+          <w:rFonts w:asciiTheme="minorBidi" w:hAnsiTheme="minorBidi"/>
           <w:rtl/>
         </w:rPr>
       </w:pPr>
@@ -376,7 +375,7 @@
       <w:pPr>
         <w:pStyle w:val="2"/>
         <w:rPr>
-          <w:rFonts w:cs="Courier New" w:hint="cs"/>
+          <w:rFonts w:cs="Courier New"/>
           <w:rtl/>
         </w:rPr>
       </w:pPr>
@@ -403,32 +402,15 @@
     <w:p>
       <w:pPr>
         <w:rPr>
-          <w:rFonts w:hint="cs"/>
-          <w:rtl/>
-        </w:rPr>
-      </w:pPr>
-      <w:r>
-        <w:rPr>
-          <w:rFonts w:hint="cs"/>
-          <w:rtl/>
-        </w:rPr>
-        <w:t xml:space="preserve">תוכנה המאפשרת לנו לנהל את חשבון </w:t>
-      </w:r>
-      <w:proofErr w:type="spellStart"/>
-      <w:r>
-        <w:rPr>
-          <w:rFonts w:hint="cs"/>
-          <w:rtl/>
-        </w:rPr>
-        <w:t>הגיטהאב</w:t>
-      </w:r>
-      <w:proofErr w:type="spellEnd"/>
-      <w:r>
-        <w:rPr>
-          <w:rFonts w:hint="cs"/>
-          <w:rtl/>
-        </w:rPr>
-        <w:t xml:space="preserve"> שלנו מה-</w:t>
+          <w:rtl/>
+        </w:rPr>
+      </w:pPr>
+      <w:r>
+        <w:rPr>
+          <w:rFonts w:hint="cs"/>
+          <w:rtl/>
+        </w:rPr>
+        <w:t>תוכנה המאפשרת לנו לנהל את חשבון הגיטהאב שלנו מה-</w:t>
       </w:r>
       <w:r>
         <w:t>Desktop</w:t>
@@ -637,7 +619,6 @@
       <w:pPr>
         <w:jc w:val="right"/>
         <w:rPr>
-          <w:rFonts w:hint="cs"/>
           <w:rtl/>
         </w:rPr>
       </w:pPr>
@@ -661,7 +642,6 @@
     <w:p>
       <w:pPr>
         <w:rPr>
-          <w:rFonts w:hint="cs"/>
           <w:rtl/>
         </w:rPr>
       </w:pPr>
@@ -670,7 +650,7 @@
       <w:pPr>
         <w:pStyle w:val="2"/>
         <w:rPr>
-          <w:rFonts w:cs="Courier New" w:hint="cs"/>
+          <w:rFonts w:cs="Courier New"/>
           <w:rtl/>
         </w:rPr>
       </w:pPr>
@@ -698,7 +678,6 @@
     <w:p>
       <w:pPr>
         <w:rPr>
-          <w:rFonts w:hint="cs"/>
           <w:rtl/>
         </w:rPr>
       </w:pPr>
@@ -766,11 +745,9 @@
         </w:rPr>
         <w:t xml:space="preserve">נלך לתחתית העמוד, נראה שיש </w:t>
       </w:r>
-      <w:proofErr w:type="spellStart"/>
       <w:r>
         <w:t>Add.gitignore</w:t>
       </w:r>
-      <w:proofErr w:type="spellEnd"/>
       <w:r>
         <w:rPr>
           <w:rFonts w:hint="cs"/>
@@ -778,39 +755,19 @@
         </w:rPr>
         <w:t xml:space="preserve"> , </w:t>
       </w:r>
-      <w:proofErr w:type="spellStart"/>
       <w:r>
         <w:t>gitignore</w:t>
       </w:r>
-      <w:proofErr w:type="spellEnd"/>
-      <w:r>
-        <w:rPr>
-          <w:rFonts w:hint="cs"/>
-          <w:rtl/>
-        </w:rPr>
-        <w:t xml:space="preserve"> הוא לעשה קובץ שאנחנו מגדירים מראש שנותן לנו את האפשרות לסנן בהעלאה קבצים שלא נצרכים לנו. מסתבר </w:t>
-      </w:r>
-      <w:proofErr w:type="spellStart"/>
-      <w:r>
-        <w:rPr>
-          <w:rFonts w:hint="cs"/>
-          <w:rtl/>
-        </w:rPr>
-        <w:t>שלגיטהאב</w:t>
-      </w:r>
-      <w:proofErr w:type="spellEnd"/>
-      <w:r>
-        <w:rPr>
-          <w:rFonts w:hint="cs"/>
-          <w:rtl/>
-        </w:rPr>
-        <w:t xml:space="preserve"> יש גם </w:t>
-      </w:r>
-      <w:proofErr w:type="spellStart"/>
+      <w:r>
+        <w:rPr>
+          <w:rFonts w:hint="cs"/>
+          <w:rtl/>
+        </w:rPr>
+        <w:t xml:space="preserve"> הוא לעשה קובץ שאנחנו מגדירים מראש שנותן לנו את האפשרות לסנן בהעלאה קבצים שלא נצרכים לנו. מסתבר שלגיטהאב יש גם </w:t>
+      </w:r>
       <w:r>
         <w:t>gitignore</w:t>
       </w:r>
-      <w:proofErr w:type="spellEnd"/>
       <w:r>
         <w:rPr>
           <w:rFonts w:hint="cs"/>
@@ -844,11 +801,9 @@
       <w:r>
         <w:t xml:space="preserve"> </w:t>
       </w:r>
-      <w:proofErr w:type="spellStart"/>
       <w:r>
         <w:t>Add.gitignore</w:t>
       </w:r>
-      <w:proofErr w:type="spellEnd"/>
       <w:r>
         <w:rPr>
           <w:rFonts w:hint="cs"/>
@@ -870,7 +825,6 @@
     <w:p>
       <w:pPr>
         <w:rPr>
-          <w:rFonts w:hint="cs"/>
           <w:rtl/>
         </w:rPr>
       </w:pPr>
@@ -1090,7 +1044,6 @@
     <w:p>
       <w:pPr>
         <w:rPr>
-          <w:rFonts w:hint="cs"/>
           <w:rtl/>
         </w:rPr>
       </w:pPr>
@@ -1098,7 +1051,6 @@
     <w:p>
       <w:pPr>
         <w:rPr>
-          <w:rFonts w:hint="cs"/>
           <w:rtl/>
         </w:rPr>
       </w:pPr>
@@ -1106,7 +1058,6 @@
     <w:p>
       <w:pPr>
         <w:rPr>
-          <w:rFonts w:hint="cs"/>
           <w:rtl/>
         </w:rPr>
       </w:pPr>
@@ -1114,7 +1065,6 @@
     <w:p>
       <w:pPr>
         <w:rPr>
-          <w:rFonts w:hint="cs"/>
           <w:rtl/>
         </w:rPr>
       </w:pPr>
@@ -1122,7 +1072,6 @@
     <w:p>
       <w:pPr>
         <w:rPr>
-          <w:rFonts w:hint="cs"/>
           <w:rtl/>
         </w:rPr>
       </w:pPr>
@@ -1136,7 +1085,6 @@
     <w:p>
       <w:pPr>
         <w:rPr>
-          <w:rFonts w:hint="cs"/>
           <w:rtl/>
         </w:rPr>
       </w:pPr>
@@ -1144,7 +1092,6 @@
     <w:p>
       <w:pPr>
         <w:rPr>
-          <w:rFonts w:hint="cs"/>
           <w:rtl/>
         </w:rPr>
       </w:pPr>
@@ -1250,7 +1197,6 @@
     <w:p>
       <w:pPr>
         <w:rPr>
-          <w:rFonts w:hint="cs"/>
           <w:rtl/>
         </w:rPr>
       </w:pPr>
@@ -1350,7 +1296,23 @@
     <w:p>
       <w:pPr>
         <w:rPr>
-          <w:rFonts w:hint="cs"/>
+          <w:rtl/>
+        </w:rPr>
+      </w:pPr>
+    </w:p>
+    <w:p/>
+    <w:p/>
+    <w:p/>
+    <w:p>
+      <w:pPr>
+        <w:rPr>
+          <w:rtl/>
+        </w:rPr>
+      </w:pPr>
+    </w:p>
+    <w:p>
+      <w:pPr>
+        <w:rPr>
           <w:rtl/>
         </w:rPr>
       </w:pPr>
@@ -1359,38 +1321,6 @@
     <w:p>
       <w:pPr>
         <w:rPr>
-          <w:rFonts w:hint="cs"/>
-        </w:rPr>
-      </w:pPr>
-    </w:p>
-    <w:p/>
-    <w:p>
-      <w:pPr>
-        <w:rPr>
-          <w:rFonts w:hint="cs"/>
-          <w:rtl/>
-        </w:rPr>
-      </w:pPr>
-    </w:p>
-    <w:p>
-      <w:pPr>
-        <w:rPr>
-          <w:rFonts w:hint="cs"/>
-          <w:rtl/>
-        </w:rPr>
-      </w:pPr>
-    </w:p>
-    <w:p>
-      <w:pPr>
-        <w:rPr>
-          <w:rFonts w:hint="cs"/>
-        </w:rPr>
-      </w:pPr>
-    </w:p>
-    <w:p>
-      <w:pPr>
-        <w:rPr>
-          <w:rFonts w:hint="cs"/>
           <w:rtl/>
         </w:rPr>
       </w:pPr>
@@ -1421,36 +1351,31 @@
         </w:rPr>
         <w:t xml:space="preserve"> , ונכניס את ה-</w:t>
       </w:r>
-      <w:proofErr w:type="spellStart"/>
-      <w:r>
-        <w:t>url</w:t>
-      </w:r>
-      <w:proofErr w:type="spellEnd"/>
-      <w:r>
+      <w:r>
+        <w:t xml:space="preserve">url </w:t>
+      </w:r>
+      <w:r>
+        <w:rPr>
+          <w:rFonts w:hint="cs"/>
+          <w:rtl/>
+        </w:rPr>
+        <w:t xml:space="preserve"> של</w:t>
+      </w:r>
+      <w:r>
+        <w:rPr>
+          <w:rFonts w:hint="cs"/>
+          <w:rtl/>
+        </w:rPr>
+        <w:t xml:space="preserve"> אותו</w:t>
+      </w:r>
+      <w:r>
+        <w:rPr>
+          <w:rFonts w:hint="cs"/>
+          <w:rtl/>
+        </w:rPr>
         <w:t xml:space="preserve"> </w:t>
       </w:r>
       <w:r>
-        <w:rPr>
-          <w:rFonts w:hint="cs"/>
-          <w:rtl/>
-        </w:rPr>
-        <w:t xml:space="preserve"> של</w:t>
-      </w:r>
-      <w:r>
-        <w:rPr>
-          <w:rFonts w:hint="cs"/>
-          <w:rtl/>
-        </w:rPr>
-        <w:t xml:space="preserve"> אותו</w:t>
-      </w:r>
-      <w:r>
-        <w:rPr>
-          <w:rFonts w:hint="cs"/>
-          <w:rtl/>
-        </w:rPr>
-        <w:t xml:space="preserve"> ה-</w:t>
-      </w:r>
-      <w:r>
         <w:t>repository</w:t>
       </w:r>
       <w:r>
@@ -1466,8 +1391,6 @@
         </w:rPr>
         <w:br/>
       </w:r>
-      <w:bookmarkStart w:id="0" w:name="_GoBack"/>
-      <w:bookmarkEnd w:id="0"/>
       <w:r>
         <w:rPr>
           <w:rFonts w:hint="cs"/>
@@ -1653,13 +1576,8 @@
         </w:rPr>
         <w:t>אם נחזור ל</w:t>
       </w:r>
-      <w:proofErr w:type="spellStart"/>
-      <w:r>
-        <w:t>github</w:t>
-      </w:r>
-      <w:proofErr w:type="spellEnd"/>
-      <w:r>
-        <w:t xml:space="preserve"> desktop</w:t>
+      <w:r>
+        <w:t>github desktop</w:t>
       </w:r>
       <w:r>
         <w:rPr>
@@ -1844,7 +1762,6 @@
     <w:p>
       <w:pPr>
         <w:rPr>
-          <w:rFonts w:hint="cs"/>
           <w:rtl/>
         </w:rPr>
       </w:pPr>
@@ -1852,7 +1769,6 @@
     <w:p>
       <w:pPr>
         <w:rPr>
-          <w:rFonts w:hint="cs"/>
           <w:rtl/>
         </w:rPr>
       </w:pPr>
@@ -1860,7 +1776,6 @@
     <w:p>
       <w:pPr>
         <w:rPr>
-          <w:rFonts w:hint="cs"/>
           <w:rtl/>
         </w:rPr>
       </w:pPr>
@@ -1868,7 +1783,6 @@
     <w:p>
       <w:pPr>
         <w:rPr>
-          <w:rFonts w:hint="cs"/>
           <w:rtl/>
         </w:rPr>
       </w:pPr>
@@ -1880,7 +1794,6 @@
           <w:tab w:val="left" w:pos="4498"/>
         </w:tabs>
         <w:rPr>
-          <w:rFonts w:hint="cs"/>
           <w:rtl/>
         </w:rPr>
       </w:pPr>
@@ -1891,7 +1804,6 @@
           <w:tab w:val="left" w:pos="4498"/>
         </w:tabs>
         <w:rPr>
-          <w:rFonts w:hint="cs"/>
           <w:rtl/>
         </w:rPr>
       </w:pPr>
@@ -2227,7 +2139,6 @@
           <w:tab w:val="left" w:pos="4498"/>
         </w:tabs>
         <w:rPr>
-          <w:rFonts w:hint="cs"/>
           <w:rtl/>
         </w:rPr>
       </w:pPr>
@@ -2238,7 +2149,6 @@
           <w:tab w:val="left" w:pos="4498"/>
         </w:tabs>
         <w:rPr>
-          <w:rFonts w:hint="cs"/>
           <w:rtl/>
         </w:rPr>
       </w:pPr>
@@ -2249,7 +2159,6 @@
           <w:tab w:val="left" w:pos="4498"/>
         </w:tabs>
         <w:rPr>
-          <w:rFonts w:hint="cs"/>
           <w:rtl/>
         </w:rPr>
       </w:pPr>
@@ -2260,7 +2169,6 @@
           <w:tab w:val="left" w:pos="4498"/>
         </w:tabs>
         <w:rPr>
-          <w:rFonts w:hint="cs"/>
           <w:rtl/>
         </w:rPr>
       </w:pPr>
@@ -2271,7 +2179,6 @@
           <w:tab w:val="left" w:pos="4498"/>
         </w:tabs>
         <w:rPr>
-          <w:rFonts w:hint="cs"/>
           <w:rtl/>
         </w:rPr>
       </w:pPr>
@@ -2282,7 +2189,6 @@
           <w:tab w:val="left" w:pos="4498"/>
         </w:tabs>
         <w:rPr>
-          <w:rFonts w:hint="cs"/>
           <w:rtl/>
         </w:rPr>
       </w:pPr>
@@ -2357,7 +2263,23 @@
           <w:rFonts w:hint="cs"/>
           <w:rtl/>
         </w:rPr>
-        <w:t xml:space="preserve"> . עכשיו כל פעם שנעשה איזשהו שינוי במשחק הוא ישר יתעדכן התיקייה של ה-</w:t>
+        <w:t xml:space="preserve"> . עכשיו כל פעם שנעשה איזשהו שינוי במשחק הוא ישר יתעדכן </w:t>
+      </w:r>
+      <w:r>
+        <w:rPr>
+          <w:rFonts w:hint="cs"/>
+          <w:rtl/>
+        </w:rPr>
+        <w:t>ב</w:t>
+      </w:r>
+      <w:bookmarkStart w:id="0" w:name="_GoBack"/>
+      <w:bookmarkEnd w:id="0"/>
+      <w:r>
+        <w:rPr>
+          <w:rFonts w:hint="cs"/>
+          <w:rtl/>
+        </w:rPr>
+        <w:t>תיקייה של ה-</w:t>
       </w:r>
       <w:r>
         <w:t>repository</w:t>
@@ -2439,11 +2361,9 @@
         </w:rPr>
         <w:t xml:space="preserve"> (או </w:t>
       </w:r>
-      <w:proofErr w:type="spellStart"/>
       <w:r>
         <w:t>ctrl+shift+P</w:t>
       </w:r>
-      <w:proofErr w:type="spellEnd"/>
       <w:r>
         <w:rPr>
           <w:rFonts w:hint="cs"/>
@@ -2475,7 +2395,6 @@
           <w:tab w:val="left" w:pos="4498"/>
         </w:tabs>
         <w:rPr>
-          <w:rFonts w:hint="cs"/>
           <w:rtl/>
         </w:rPr>
       </w:pPr>
@@ -2486,7 +2405,6 @@
           <w:tab w:val="left" w:pos="4498"/>
         </w:tabs>
         <w:rPr>
-          <w:rFonts w:hint="cs"/>
           <w:rtl/>
         </w:rPr>
       </w:pPr>
@@ -2545,6 +2463,7 @@
         <w:color w:val="000000" w:themeColor="text1"/>
         <w:sz w:val="24"/>
         <w:szCs w:val="24"/>
+        <w:rtl/>
         <w:cs/>
       </w:rPr>
     </w:pPr>
@@ -2676,7 +2595,7 @@
                             <w:pStyle w:val="a9"/>
                             <w:jc w:val="right"/>
                             <w:rPr>
-                              <w:rFonts w:asciiTheme="majorHAnsi" w:hAnsiTheme="majorHAnsi" w:cstheme="majorBidi" w:hint="cs"/>
+                              <w:rFonts w:asciiTheme="majorHAnsi" w:hAnsiTheme="majorHAnsi" w:cstheme="majorBidi"/>
                               <w:color w:val="000000" w:themeColor="text1"/>
                               <w:sz w:val="20"/>
                               <w:szCs w:val="20"/>
@@ -2707,9 +2626,73 @@
                               <w:color w:val="000000" w:themeColor="text1"/>
                               <w:sz w:val="20"/>
                               <w:szCs w:val="20"/>
+                              <w:rtl/>
                               <w:cs/>
                             </w:rPr>
-                            <w:instrText>PAGE  \* Arabic  \* MERGEFORMAT</w:instrText>
+                            <w:instrText xml:space="preserve">PAGE  </w:instrText>
+                          </w:r>
+                          <w:r>
+                            <w:rPr>
+                              <w:rFonts w:asciiTheme="majorHAnsi" w:hAnsiTheme="majorHAnsi" w:cstheme="majorBidi"/>
+                              <w:color w:val="000000" w:themeColor="text1"/>
+                              <w:sz w:val="20"/>
+                              <w:szCs w:val="20"/>
+                              <w:cs/>
+                            </w:rPr>
+                            <w:instrText>\</w:instrText>
+                          </w:r>
+                          <w:r>
+                            <w:rPr>
+                              <w:rFonts w:asciiTheme="majorHAnsi" w:hAnsiTheme="majorHAnsi" w:cstheme="majorBidi"/>
+                              <w:color w:val="000000" w:themeColor="text1"/>
+                              <w:sz w:val="20"/>
+                              <w:szCs w:val="20"/>
+                              <w:rtl/>
+                              <w:cs/>
+                            </w:rPr>
+                            <w:instrText xml:space="preserve">* </w:instrText>
+                          </w:r>
+                          <w:r>
+                            <w:rPr>
+                              <w:rFonts w:asciiTheme="majorHAnsi" w:hAnsiTheme="majorHAnsi" w:cstheme="majorBidi"/>
+                              <w:color w:val="000000" w:themeColor="text1"/>
+                              <w:sz w:val="20"/>
+                              <w:szCs w:val="20"/>
+                              <w:cs/>
+                            </w:rPr>
+                            <w:instrText xml:space="preserve">Arabic  </w:instrText>
+                          </w:r>
+                          <w:r>
+                            <w:rPr>
+                              <w:rFonts w:asciiTheme="majorHAnsi" w:hAnsiTheme="majorHAnsi" w:cstheme="majorBidi"/>
+                              <w:color w:val="000000" w:themeColor="text1"/>
+                              <w:sz w:val="20"/>
+                              <w:szCs w:val="20"/>
+                              <w:rtl/>
+                              <w:cs/>
+                            </w:rPr>
+                            <w:instrText>\</w:instrText>
+                          </w:r>
+                          <w:r>
+                            <w:rPr>
+                              <w:rFonts w:asciiTheme="majorHAnsi" w:hAnsiTheme="majorHAnsi" w:cstheme="majorBidi"/>
+                              <w:color w:val="000000" w:themeColor="text1"/>
+                              <w:sz w:val="20"/>
+                              <w:szCs w:val="20"/>
+                              <w:cs/>
+                            </w:rPr>
+                            <w:instrText xml:space="preserve">* </w:instrText>
+                          </w:r>
+                          <w:r>
+                            <w:rPr>
+                              <w:rFonts w:asciiTheme="majorHAnsi" w:hAnsiTheme="majorHAnsi" w:cstheme="majorBidi"/>
+                              <w:color w:val="000000" w:themeColor="text1"/>
+                              <w:sz w:val="20"/>
+                              <w:szCs w:val="20"/>
+                              <w:rtl/>
+                              <w:cs/>
+                            </w:rPr>
+                            <w:instrText>MERGEFORMAT</w:instrText>
                           </w:r>
                           <w:r>
                             <w:rPr>
@@ -2722,14 +2705,14 @@
                           </w:r>
                           <w:r>
                             <w:rPr>
-                              <w:rFonts w:asciiTheme="majorHAnsi" w:hAnsiTheme="majorHAnsi" w:cstheme="majorBidi"/>
+                              <w:rFonts w:asciiTheme="majorHAnsi" w:hAnsiTheme="majorHAnsi" w:cs="Cambria"/>
                               <w:noProof/>
                               <w:color w:val="000000" w:themeColor="text1"/>
                               <w:sz w:val="20"/>
                               <w:szCs w:val="20"/>
                               <w:lang w:val="he-IL"/>
                             </w:rPr>
-                            <w:t>2</w:t>
+                            <w:t>3</w:t>
                           </w:r>
                           <w:r>
                             <w:rPr>
@@ -2775,7 +2758,7 @@
                       <w:pStyle w:val="a9"/>
                       <w:jc w:val="right"/>
                       <w:rPr>
-                        <w:rFonts w:asciiTheme="majorHAnsi" w:hAnsiTheme="majorHAnsi" w:cstheme="majorBidi" w:hint="cs"/>
+                        <w:rFonts w:asciiTheme="majorHAnsi" w:hAnsiTheme="majorHAnsi" w:cstheme="majorBidi"/>
                         <w:color w:val="000000" w:themeColor="text1"/>
                         <w:sz w:val="20"/>
                         <w:szCs w:val="20"/>
@@ -2806,9 +2789,73 @@
                         <w:color w:val="000000" w:themeColor="text1"/>
                         <w:sz w:val="20"/>
                         <w:szCs w:val="20"/>
+                        <w:rtl/>
                         <w:cs/>
                       </w:rPr>
-                      <w:instrText>PAGE  \* Arabic  \* MERGEFORMAT</w:instrText>
+                      <w:instrText xml:space="preserve">PAGE  </w:instrText>
+                    </w:r>
+                    <w:r>
+                      <w:rPr>
+                        <w:rFonts w:asciiTheme="majorHAnsi" w:hAnsiTheme="majorHAnsi" w:cstheme="majorBidi"/>
+                        <w:color w:val="000000" w:themeColor="text1"/>
+                        <w:sz w:val="20"/>
+                        <w:szCs w:val="20"/>
+                        <w:cs/>
+                      </w:rPr>
+                      <w:instrText>\</w:instrText>
+                    </w:r>
+                    <w:r>
+                      <w:rPr>
+                        <w:rFonts w:asciiTheme="majorHAnsi" w:hAnsiTheme="majorHAnsi" w:cstheme="majorBidi"/>
+                        <w:color w:val="000000" w:themeColor="text1"/>
+                        <w:sz w:val="20"/>
+                        <w:szCs w:val="20"/>
+                        <w:rtl/>
+                        <w:cs/>
+                      </w:rPr>
+                      <w:instrText xml:space="preserve">* </w:instrText>
+                    </w:r>
+                    <w:r>
+                      <w:rPr>
+                        <w:rFonts w:asciiTheme="majorHAnsi" w:hAnsiTheme="majorHAnsi" w:cstheme="majorBidi"/>
+                        <w:color w:val="000000" w:themeColor="text1"/>
+                        <w:sz w:val="20"/>
+                        <w:szCs w:val="20"/>
+                        <w:cs/>
+                      </w:rPr>
+                      <w:instrText xml:space="preserve">Arabic  </w:instrText>
+                    </w:r>
+                    <w:r>
+                      <w:rPr>
+                        <w:rFonts w:asciiTheme="majorHAnsi" w:hAnsiTheme="majorHAnsi" w:cstheme="majorBidi"/>
+                        <w:color w:val="000000" w:themeColor="text1"/>
+                        <w:sz w:val="20"/>
+                        <w:szCs w:val="20"/>
+                        <w:rtl/>
+                        <w:cs/>
+                      </w:rPr>
+                      <w:instrText>\</w:instrText>
+                    </w:r>
+                    <w:r>
+                      <w:rPr>
+                        <w:rFonts w:asciiTheme="majorHAnsi" w:hAnsiTheme="majorHAnsi" w:cstheme="majorBidi"/>
+                        <w:color w:val="000000" w:themeColor="text1"/>
+                        <w:sz w:val="20"/>
+                        <w:szCs w:val="20"/>
+                        <w:cs/>
+                      </w:rPr>
+                      <w:instrText xml:space="preserve">* </w:instrText>
+                    </w:r>
+                    <w:r>
+                      <w:rPr>
+                        <w:rFonts w:asciiTheme="majorHAnsi" w:hAnsiTheme="majorHAnsi" w:cstheme="majorBidi"/>
+                        <w:color w:val="000000" w:themeColor="text1"/>
+                        <w:sz w:val="20"/>
+                        <w:szCs w:val="20"/>
+                        <w:rtl/>
+                        <w:cs/>
+                      </w:rPr>
+                      <w:instrText>MERGEFORMAT</w:instrText>
                     </w:r>
                     <w:r>
                       <w:rPr>
@@ -2821,14 +2868,14 @@
                     </w:r>
                     <w:r>
                       <w:rPr>
-                        <w:rFonts w:asciiTheme="majorHAnsi" w:hAnsiTheme="majorHAnsi" w:cstheme="majorBidi"/>
+                        <w:rFonts w:asciiTheme="majorHAnsi" w:hAnsiTheme="majorHAnsi" w:cs="Cambria"/>
                         <w:noProof/>
                         <w:color w:val="000000" w:themeColor="text1"/>
                         <w:sz w:val="20"/>
                         <w:szCs w:val="20"/>
                         <w:lang w:val="he-IL"/>
                       </w:rPr>
-                      <w:t>2</w:t>
+                      <w:t>3</w:t>
                     </w:r>
                     <w:r>
                       <w:rPr>
@@ -3107,7 +3154,7 @@
               <w:rtl/>
               <w:lang w:val="he-IL"/>
             </w:rPr>
-            <w:t>2</w:t>
+            <w:t>3</w:t>
           </w:r>
           <w:r>
             <w:rPr>
@@ -4710,7 +4757,7 @@
 </file>
 
 <file path=customXml/itemProps1.xml><?xml version="1.0" encoding="utf-8"?>
-<ds:datastoreItem xmlns:ds="http://schemas.openxmlformats.org/officeDocument/2006/customXml" ds:itemID="{1CB4C51B-8287-426D-9F7F-7009FBA5C68A}">
+<ds:datastoreItem xmlns:ds="http://schemas.openxmlformats.org/officeDocument/2006/customXml" ds:itemID="{EE505F7A-8677-47EF-9B02-01736FA54F44}">
   <ds:schemaRefs>
     <ds:schemaRef ds:uri="http://schemas.openxmlformats.org/officeDocument/2006/bibliography"/>
   </ds:schemaRefs>

</xml_diff>